<commit_message>
CAMBIOS ANTES DE LA PRESENTACION
</commit_message>
<xml_diff>
--- a/ERP_PRACTICA4.docx
+++ b/ERP_PRACTICA4.docx
@@ -231,19 +231,7 @@
           <w:lang w:eastAsia="es-ES"/>
           <w14:ligatures w14:val="none"/>
         </w:rPr>
-        <w:t xml:space="preserve">un convenio firmado genera </w:t>
-      </w:r>
-      <w:r>
-        <w:rPr>
-          <w:rFonts w:ascii="Arial" w:eastAsia="Times New Roman" w:hAnsi="Arial" w:cs="Arial"/>
-          <w:color w:val="000000"/>
-          <w:kern w:val="0"/>
-          <w:sz w:val="24"/>
-          <w:szCs w:val="24"/>
-          <w:lang w:eastAsia="es-ES"/>
-          <w14:ligatures w14:val="none"/>
-        </w:rPr>
-        <w:t>info</w:t>
+        <w:t>un convenio firmado genera info</w:t>
       </w:r>
       <w:r>
         <w:rPr>
@@ -607,19 +595,7 @@
           <w:lang w:eastAsia="es-ES"/>
           <w14:ligatures w14:val="none"/>
         </w:rPr>
-        <w:t xml:space="preserve">Necesidad (tabla que se genera con información de la relación de la empresa de prácticas y por cada sesión de </w:t>
-      </w:r>
-      <w:r>
-        <w:rPr>
-          <w:rFonts w:ascii="Arial" w:eastAsia="Times New Roman" w:hAnsi="Arial" w:cs="Arial"/>
-          <w:color w:val="000000"/>
-          <w:kern w:val="0"/>
-          <w:sz w:val="24"/>
-          <w:szCs w:val="24"/>
-          <w:lang w:eastAsia="es-ES"/>
-          <w14:ligatures w14:val="none"/>
-        </w:rPr>
-        <w:t>prácticas)</w:t>
+        <w:t>Necesidad (tabla que se genera con información de la relación de la empresa de prácticas y por cada sesión de prácticas)</w:t>
       </w:r>
     </w:p>
     <w:p>
@@ -1035,31 +1011,7 @@
           <w:lang w:eastAsia="es-ES"/>
           <w14:ligatures w14:val="none"/>
         </w:rPr>
-        <w:t xml:space="preserve">todos terminan el mismo </w:t>
-      </w:r>
-      <w:r>
-        <w:rPr>
-          <w:rFonts w:ascii="Arial" w:eastAsia="Times New Roman" w:hAnsi="Arial" w:cs="Arial"/>
-          <w:color w:val="000000"/>
-          <w:kern w:val="0"/>
-          <w:sz w:val="24"/>
-          <w:szCs w:val="24"/>
-          <w:lang w:eastAsia="es-ES"/>
-          <w14:ligatures w14:val="none"/>
-        </w:rPr>
-        <w:t>día</w:t>
-      </w:r>
-      <w:r>
-        <w:rPr>
-          <w:rFonts w:ascii="Arial" w:eastAsia="Times New Roman" w:hAnsi="Arial" w:cs="Arial"/>
-          <w:color w:val="000000"/>
-          <w:kern w:val="0"/>
-          <w:sz w:val="24"/>
-          <w:szCs w:val="24"/>
-          <w:lang w:eastAsia="es-ES"/>
-          <w14:ligatures w14:val="none"/>
-        </w:rPr>
-        <w:t xml:space="preserve"> las prácticas</w:t>
+        <w:t>todos terminan el mismo día las prácticas</w:t>
       </w:r>
     </w:p>
     <w:p>
@@ -1601,55 +1553,7 @@
           <w:lang w:eastAsia="es-ES"/>
           <w14:ligatures w14:val="none"/>
         </w:rPr>
-        <w:t xml:space="preserve">Anexo 2.1: relación entre el convenio con el </w:t>
-      </w:r>
-      <w:r>
-        <w:rPr>
-          <w:rFonts w:ascii="Arial" w:eastAsia="Times New Roman" w:hAnsi="Arial" w:cs="Arial"/>
-          <w:color w:val="000000"/>
-          <w:kern w:val="0"/>
-          <w:sz w:val="24"/>
-          <w:szCs w:val="24"/>
-          <w:lang w:eastAsia="es-ES"/>
-          <w14:ligatures w14:val="none"/>
-        </w:rPr>
-        <w:t>número</w:t>
-      </w:r>
-      <w:r>
-        <w:rPr>
-          <w:rFonts w:ascii="Arial" w:eastAsia="Times New Roman" w:hAnsi="Arial" w:cs="Arial"/>
-          <w:color w:val="000000"/>
-          <w:kern w:val="0"/>
-          <w:sz w:val="24"/>
-          <w:szCs w:val="24"/>
-          <w:lang w:eastAsia="es-ES"/>
-          <w14:ligatures w14:val="none"/>
-        </w:rPr>
-        <w:t xml:space="preserve"> de </w:t>
-      </w:r>
-      <w:r>
-        <w:rPr>
-          <w:rFonts w:ascii="Arial" w:eastAsia="Times New Roman" w:hAnsi="Arial" w:cs="Arial"/>
-          <w:color w:val="000000"/>
-          <w:kern w:val="0"/>
-          <w:sz w:val="24"/>
-          <w:szCs w:val="24"/>
-          <w:lang w:eastAsia="es-ES"/>
-          <w14:ligatures w14:val="none"/>
-        </w:rPr>
-        <w:t>sesión</w:t>
-      </w:r>
-      <w:r>
-        <w:rPr>
-          <w:rFonts w:ascii="Arial" w:eastAsia="Times New Roman" w:hAnsi="Arial" w:cs="Arial"/>
-          <w:color w:val="000000"/>
-          <w:kern w:val="0"/>
-          <w:sz w:val="24"/>
-          <w:szCs w:val="24"/>
-          <w:lang w:eastAsia="es-ES"/>
-          <w14:ligatures w14:val="none"/>
-        </w:rPr>
-        <w:t xml:space="preserve"> (convocatoria con esa empresa)</w:t>
+        <w:t>Anexo 2.1: relación entre el convenio con el número de sesión (convocatoria con esa empresa)</w:t>
       </w:r>
     </w:p>
     <w:p>
@@ -2007,6 +1911,66 @@
           <w14:ligatures w14:val="none"/>
         </w:rPr>
         <w:t>Diseño de unidades funcionales</w:t>
+      </w:r>
+    </w:p>
+    <w:p>
+      <w:pPr>
+        <w:spacing w:line="240" w:lineRule="auto"/>
+        <w:rPr>
+          <w:rFonts w:ascii="Arial" w:hAnsi="Arial" w:cs="Arial"/>
+          <w:sz w:val="24"/>
+          <w:szCs w:val="24"/>
+        </w:rPr>
+      </w:pPr>
+    </w:p>
+    <w:p>
+      <w:pPr>
+        <w:spacing w:line="240" w:lineRule="auto"/>
+        <w:rPr>
+          <w:rFonts w:ascii="Arial" w:hAnsi="Arial" w:cs="Arial"/>
+          <w:sz w:val="24"/>
+          <w:szCs w:val="24"/>
+        </w:rPr>
+      </w:pPr>
+      <w:r>
+        <w:rPr>
+          <w:rFonts w:ascii="Arial" w:hAnsi="Arial" w:cs="Arial"/>
+          <w:sz w:val="24"/>
+          <w:szCs w:val="24"/>
+        </w:rPr>
+        <w:t xml:space="preserve">Te adjuntamos </w:t>
+      </w:r>
+      <w:r>
+        <w:rPr>
+          <w:rFonts w:ascii="Arial" w:hAnsi="Arial" w:cs="Arial"/>
+          <w:sz w:val="24"/>
+          <w:szCs w:val="24"/>
+        </w:rPr>
+        <w:t>las Unidades Funcionales</w:t>
+      </w:r>
+      <w:r>
+        <w:rPr>
+          <w:rFonts w:ascii="Arial" w:hAnsi="Arial" w:cs="Arial"/>
+          <w:sz w:val="24"/>
+          <w:szCs w:val="24"/>
+        </w:rPr>
+        <w:t xml:space="preserve"> en un archivo </w:t>
+      </w:r>
+      <w:r>
+        <w:rPr>
+          <w:rFonts w:ascii="Arial" w:hAnsi="Arial" w:cs="Arial"/>
+          <w:sz w:val="24"/>
+          <w:szCs w:val="24"/>
+        </w:rPr>
+        <w:t>PDF</w:t>
+      </w:r>
+      <w:r>
+        <w:rPr>
+          <w:rFonts w:ascii="Arial" w:hAnsi="Arial" w:cs="Arial"/>
+          <w:sz w:val="24"/>
+          <w:szCs w:val="24"/>
+        </w:rPr>
+        <w:t>.</w:t>
       </w:r>
     </w:p>
     <w:p>
@@ -2068,6 +2032,7 @@
           <w:lang w:eastAsia="es-ES"/>
           <w14:ligatures w14:val="none"/>
         </w:rPr>
+        <w:lastRenderedPageBreak/>
         <w:t>Empresa</w:t>
       </w:r>
     </w:p>
@@ -2161,7 +2126,6 @@
           <w:lang w:eastAsia="es-ES"/>
           <w14:ligatures w14:val="none"/>
         </w:rPr>
-        <w:lastRenderedPageBreak/>
         <w:t>Anexos</w:t>
       </w:r>
     </w:p>
@@ -2260,7 +2224,94 @@
     </w:p>
     <w:p>
       <w:pPr>
+        <w:numPr>
+          <w:ilvl w:val="0"/>
+          <w:numId w:val="1"/>
+        </w:numPr>
+        <w:spacing w:after="0" w:line="240" w:lineRule="auto"/>
+        <w:textAlignment w:val="baseline"/>
+        <w:rPr>
+          <w:rFonts w:ascii="Arial" w:eastAsia="Times New Roman" w:hAnsi="Arial" w:cs="Arial"/>
+          <w:color w:val="000000"/>
+          <w:kern w:val="0"/>
+          <w:sz w:val="24"/>
+          <w:szCs w:val="24"/>
+          <w:lang w:eastAsia="es-ES"/>
+          <w14:ligatures w14:val="none"/>
+        </w:rPr>
+      </w:pPr>
+      <w:r>
+        <w:rPr>
+          <w:rFonts w:ascii="Arial" w:eastAsia="Times New Roman" w:hAnsi="Arial" w:cs="Arial"/>
+          <w:color w:val="000000"/>
+          <w:kern w:val="0"/>
+          <w:sz w:val="24"/>
+          <w:szCs w:val="24"/>
+          <w:lang w:eastAsia="es-ES"/>
+          <w14:ligatures w14:val="none"/>
+        </w:rPr>
+        <w:t>Configuración</w:t>
+      </w:r>
+    </w:p>
+    <w:p>
+      <w:pPr>
         <w:spacing w:line="240" w:lineRule="auto"/>
+        <w:jc w:val="center"/>
+        <w:rPr>
+          <w:rFonts w:ascii="Arial" w:hAnsi="Arial" w:cs="Arial"/>
+          <w:b/>
+          <w:bCs/>
+          <w:sz w:val="28"/>
+          <w:szCs w:val="28"/>
+          <w:u w:val="single"/>
+        </w:rPr>
+      </w:pPr>
+      <w:r>
+        <w:rPr>
+          <w:rFonts w:ascii="Arial" w:hAnsi="Arial" w:cs="Arial"/>
+          <w:b/>
+          <w:bCs/>
+          <w:sz w:val="28"/>
+          <w:szCs w:val="28"/>
+          <w:u w:val="single"/>
+        </w:rPr>
+        <w:t>Planificación de Tareas</w:t>
+      </w:r>
+    </w:p>
+    <w:p>
+      <w:pPr>
+        <w:spacing w:line="240" w:lineRule="auto"/>
+        <w:rPr>
+          <w:rFonts w:ascii="Arial" w:hAnsi="Arial" w:cs="Arial"/>
+          <w:sz w:val="24"/>
+          <w:szCs w:val="24"/>
+        </w:rPr>
+      </w:pPr>
+      <w:r>
+        <w:rPr>
+          <w:rFonts w:ascii="Arial" w:hAnsi="Arial" w:cs="Arial"/>
+          <w:sz w:val="24"/>
+          <w:szCs w:val="24"/>
+        </w:rPr>
+        <w:t>Te ad</w:t>
+      </w:r>
+      <w:r>
+        <w:rPr>
+          <w:rFonts w:ascii="Arial" w:hAnsi="Arial" w:cs="Arial"/>
+          <w:sz w:val="24"/>
+          <w:szCs w:val="24"/>
+        </w:rPr>
+        <w:t>juntamos el Backlock en un archivo Excel.</w:t>
+      </w:r>
+    </w:p>
+    <w:p>
+      <w:pPr>
+        <w:spacing w:line="240" w:lineRule="auto"/>
+        <w:rPr>
+          <w:rFonts w:ascii="Arial" w:hAnsi="Arial" w:cs="Arial"/>
+          <w:sz w:val="24"/>
+          <w:szCs w:val="24"/>
+        </w:rPr>
       </w:pPr>
     </w:p>
     <w:sectPr>
@@ -2877,6 +2928,17 @@
       <w14:ligatures w14:val="none"/>
     </w:rPr>
   </w:style>
+  <w:style w:type="paragraph" w:styleId="Prrafodelista">
+    <w:name w:val="List Paragraph"/>
+    <w:basedOn w:val="Normal"/>
+    <w:uiPriority w:val="34"/>
+    <w:qFormat/>
+    <w:rsid w:val="001129AC"/>
+    <w:pPr>
+      <w:ind w:left="720"/>
+      <w:contextualSpacing/>
+    </w:pPr>
+  </w:style>
 </w:styles>
 </file>
 

</xml_diff>